<commit_message>
Create a pool of entries
</commit_message>
<xml_diff>
--- a/Docs/Work Summary.docx
+++ b/Docs/Work Summary.docx
@@ -69,47 +69,101 @@
         <w:t xml:space="preserve">The development process starts </w:t>
       </w:r>
       <w:r>
-        <w:t xml:space="preserve">with a quick identification and overview of the needed pieces: a parser for the csv file and a UI that will show the entries. To keep this super simple, also because time constraints, when the app starts it parses the csv file and will show right away the listing of entries. The listing will be limited to a number so we can keep memory usage in optimal values. </w:t>
-      </w:r>
-    </w:p>
-    <w:p/>
+        <w:t>with a quick identification and overview of the needed pieces: a parser for the csv file and a UI that will show the entries. To keep this super simple,</w:t>
+      </w:r>
+      <w:r>
+        <w:t xml:space="preserve"> </w:t>
+      </w:r>
+      <w:r>
+        <w:t>and</w:t>
+      </w:r>
+      <w:r>
+        <w:t xml:space="preserve"> because time constraints, when the app starts it parses the csv file and will show right away the listing of entries. The listing will be limited to a number so we can keep memory usage in optimal values</w:t>
+      </w:r>
+      <w:r>
+        <w:t>, and the single element view is simplified with a possibility to check all parse data from that item.</w:t>
+      </w:r>
+    </w:p>
     <w:p>
       <w:pPr>
         <w:pStyle w:val="Heading1"/>
       </w:pPr>
       <w:r>
-        <w:t>Game Design</w:t>
-      </w:r>
-    </w:p>
-    <w:p>
-      <w:r>
-        <w:t>After some play testing the example game, I made a</w:t>
-      </w:r>
-      <w:r>
-        <w:t xml:space="preserve"> little </w:t>
-      </w:r>
-      <w:r>
-        <w:t xml:space="preserve">sketch of what is the game Asteroids, define the parts that need to be done. </w:t>
-      </w:r>
-    </w:p>
-    <w:p>
-      <w:r>
-        <w:t>Game is split in waves (levels), in each wave</w:t>
-      </w:r>
-      <w:r>
-        <w:t xml:space="preserve"> the number of start Asteroids</w:t>
-      </w:r>
-      <w:r>
-        <w:t xml:space="preserve"> are increased by one</w:t>
-      </w:r>
-      <w:r>
-        <w:t>. Enemy ships will random spawn</w:t>
-      </w:r>
-      <w:r>
-        <w:t xml:space="preserve"> and only one at the time</w:t>
-      </w:r>
-      <w:r>
-        <w:t>. Player will pass the level when all the enemy ships and asteroids are destroyed.</w:t>
+        <w:t>Development process</w:t>
+      </w:r>
+    </w:p>
+    <w:p>
+      <w:pPr>
+        <w:spacing w:line="256" w:lineRule="auto"/>
+        <w:rPr>
+          <w:rFonts w:ascii="Calibri" w:eastAsia="Times New Roman" w:hAnsi="Calibri" w:cs="Calibri"/>
+          <w:lang w:eastAsia="pt-PT"/>
+        </w:rPr>
+      </w:pPr>
+      <w:r>
+        <w:rPr>
+          <w:rFonts w:ascii="Calibri" w:eastAsia="Times New Roman" w:hAnsi="Calibri" w:cs="Calibri"/>
+          <w:lang w:eastAsia="pt-PT"/>
+        </w:rPr>
+        <w:t xml:space="preserve">For this kind of project, I always start with a quick draw of the overall architecture and trying to </w:t>
+      </w:r>
+      <w:r>
+        <w:rPr>
+          <w:rFonts w:ascii="Calibri" w:eastAsia="Times New Roman" w:hAnsi="Calibri" w:cs="Calibri"/>
+          <w:lang w:eastAsia="pt-PT"/>
+        </w:rPr>
+        <w:t>identify</w:t>
+      </w:r>
+      <w:r>
+        <w:rPr>
+          <w:rFonts w:ascii="Calibri" w:eastAsia="Times New Roman" w:hAnsi="Calibri" w:cs="Calibri"/>
+          <w:lang w:eastAsia="pt-PT"/>
+        </w:rPr>
+        <w:t xml:space="preserve"> the pieces that will be needed. Right after that, the setup of the source control and a Kabang board like Trello.</w:t>
+      </w:r>
+    </w:p>
+    <w:p>
+      <w:pPr>
+        <w:spacing w:line="256" w:lineRule="auto"/>
+        <w:rPr>
+          <w:rFonts w:ascii="Calibri" w:eastAsia="Times New Roman" w:hAnsi="Calibri" w:cs="Calibri"/>
+          <w:lang w:eastAsia="pt-PT"/>
+        </w:rPr>
+      </w:pPr>
+      <w:r>
+        <w:rPr>
+          <w:rFonts w:ascii="Calibri" w:eastAsia="Times New Roman" w:hAnsi="Calibri" w:cs="Calibri"/>
+          <w:lang w:eastAsia="pt-PT"/>
+        </w:rPr>
+        <w:t xml:space="preserve">After the initial setup of the board, </w:t>
+      </w:r>
+      <w:r>
+        <w:rPr>
+          <w:rFonts w:ascii="Calibri" w:eastAsia="Times New Roman" w:hAnsi="Calibri" w:cs="Calibri"/>
+          <w:lang w:eastAsia="pt-PT"/>
+        </w:rPr>
+        <w:t>I will</w:t>
+      </w:r>
+      <w:r>
+        <w:rPr>
+          <w:rFonts w:ascii="Calibri" w:eastAsia="Times New Roman" w:hAnsi="Calibri" w:cs="Calibri"/>
+          <w:lang w:eastAsia="pt-PT"/>
+        </w:rPr>
+        <w:t xml:space="preserve"> start implementing the tasks, and as the development evolves identifying new parts or tasks and deciding priorities. The time constraint will force some tasks to not be done, so </w:t>
+      </w:r>
+      <w:r>
+        <w:rPr>
+          <w:rFonts w:ascii="Calibri" w:eastAsia="Times New Roman" w:hAnsi="Calibri" w:cs="Calibri"/>
+          <w:lang w:eastAsia="pt-PT"/>
+        </w:rPr>
+        <w:t>it is</w:t>
+      </w:r>
+      <w:r>
+        <w:rPr>
+          <w:rFonts w:ascii="Calibri" w:eastAsia="Times New Roman" w:hAnsi="Calibri" w:cs="Calibri"/>
+          <w:lang w:eastAsia="pt-PT"/>
+        </w:rPr>
+        <w:t xml:space="preserve"> important to have a global picture of what I have to implement so I can have a better decision on what to do.</w:t>
       </w:r>
     </w:p>
     <w:p>
@@ -129,7 +183,10 @@
         </w:numPr>
       </w:pPr>
       <w:r>
-        <w:t>Scene/map:</w:t>
+        <w:t>Parser</w:t>
+      </w:r>
+      <w:r>
+        <w:t>:</w:t>
       </w:r>
     </w:p>
     <w:p>
@@ -153,31 +210,20 @@
         </w:numPr>
       </w:pPr>
       <w:r>
-        <w:t xml:space="preserve">Borders loop to the other side, i.e. if an object touches up border object will appear in down </w:t>
-      </w:r>
-      <w:proofErr w:type="spellStart"/>
-      <w:r>
-        <w:t>bo</w:t>
+        <w:t>Borders loop to the other side, i.e. if an object touches up border object will appear in down bo</w:t>
       </w:r>
       <w:r>
         <w:t>Code</w:t>
       </w:r>
-      <w:proofErr w:type="spellEnd"/>
-      <w:r>
-        <w:tab/>
-      </w:r>
-    </w:p>
-    <w:p>
-      <w:r>
-        <w:t xml:space="preserve">I try always to create modular parts with single responsibility, e.g. </w:t>
-      </w:r>
-      <w:r>
-        <w:rPr>
-          <w:i/>
-          <w:iCs/>
-        </w:rPr>
-        <w:t>Ship</w:t>
-      </w:r>
+    </w:p>
+    <w:p>
+      <w:pPr>
+        <w:pStyle w:val="ListParagraph"/>
+        <w:numPr>
+          <w:ilvl w:val="0"/>
+          <w:numId w:val="1"/>
+        </w:numPr>
+      </w:pPr>
       <w:r>
         <w:rPr>
           <w:i/>
@@ -186,39 +232,49 @@
         <w:t xml:space="preserve"> </w:t>
       </w:r>
       <w:r>
-        <w:t xml:space="preserve">is divided in </w:t>
-      </w:r>
-      <w:proofErr w:type="spellStart"/>
-      <w:r>
-        <w:rPr>
-          <w:i/>
-          <w:iCs/>
-        </w:rPr>
-        <w:t>ShipInput</w:t>
-      </w:r>
-      <w:proofErr w:type="spellEnd"/>
-      <w:r>
-        <w:rPr>
-          <w:i/>
-          <w:iCs/>
-        </w:rPr>
-        <w:t xml:space="preserve">, </w:t>
-      </w:r>
-      <w:proofErr w:type="spellStart"/>
-      <w:r>
-        <w:rPr>
-          <w:i/>
-          <w:iCs/>
-        </w:rPr>
-        <w:t>ShipMotor</w:t>
-      </w:r>
-      <w:proofErr w:type="spellEnd"/>
-      <w:r>
-        <w:rPr>
-          <w:i/>
-          <w:iCs/>
-        </w:rPr>
-        <w:t xml:space="preserve">, </w:t>
+        <w:t>Items Listing</w:t>
+      </w:r>
+      <w:r>
+        <w:t>:</w:t>
+      </w:r>
+    </w:p>
+    <w:p>
+      <w:pPr>
+        <w:pStyle w:val="ListParagraph"/>
+        <w:numPr>
+          <w:ilvl w:val="1"/>
+          <w:numId w:val="1"/>
+        </w:numPr>
+      </w:pPr>
+      <w:r>
+        <w:t>2D game</w:t>
+      </w:r>
+    </w:p>
+    <w:p>
+      <w:pPr>
+        <w:pStyle w:val="ListParagraph"/>
+        <w:numPr>
+          <w:ilvl w:val="0"/>
+          <w:numId w:val="1"/>
+        </w:numPr>
+      </w:pPr>
+      <w:r>
+        <w:t>Single element view</w:t>
+      </w:r>
+      <w:r>
+        <w:t>:</w:t>
+      </w:r>
+    </w:p>
+    <w:p>
+      <w:pPr>
+        <w:pStyle w:val="ListParagraph"/>
+        <w:numPr>
+          <w:ilvl w:val="1"/>
+          <w:numId w:val="1"/>
+        </w:numPr>
+      </w:pPr>
+      <w:r>
+        <w:t>2D game</w:t>
       </w:r>
     </w:p>
     <w:p>
@@ -254,7 +310,7 @@
     </w:p>
     <w:p/>
     <w:sectPr>
-      <w:footerReference w:type="default" r:id="rId5"/>
+      <w:footerReference w:type="default" r:id="rId7"/>
       <w:pgSz w:w="12240" w:h="15840"/>
       <w:pgMar w:top="1440" w:right="1440" w:bottom="1440" w:left="1440" w:header="720" w:footer="720" w:gutter="0"/>
       <w:cols w:space="720"/>
@@ -263,6 +319,31 @@
     </w:sectPr>
   </w:body>
 </w:document>
+</file>
+
+<file path=word/endnotes.xml><?xml version="1.0" encoding="utf-8"?>
+<w:endnotes xmlns:wpc="http://schemas.microsoft.com/office/word/2010/wordprocessingCanvas" xmlns:cx="http://schemas.microsoft.com/office/drawing/2014/chartex" xmlns:cx1="http://schemas.microsoft.com/office/drawing/2015/9/8/chartex" xmlns:cx2="http://schemas.microsoft.com/office/drawing/2015/10/21/chartex" xmlns:cx3="http://schemas.microsoft.com/office/drawing/2016/5/9/chartex" xmlns:cx4="http://schemas.microsoft.com/office/drawing/2016/5/10/chartex" xmlns:cx5="http://schemas.microsoft.com/office/drawing/2016/5/11/chartex" xmlns:cx6="http://schemas.microsoft.com/office/drawing/2016/5/12/chartex" xmlns:cx7="http://schemas.microsoft.com/office/drawing/2016/5/13/chartex" xmlns:cx8="http://schemas.microsoft.com/office/drawing/2016/5/14/chartex" xmlns:mc="http://schemas.openxmlformats.org/markup-compatibility/2006" xmlns:aink="http://schemas.microsoft.com/office/drawing/2016/ink" xmlns:am3d="http://schemas.microsoft.com/office/drawing/2017/model3d" xmlns:o="urn:schemas-microsoft-com:office:office" xmlns:r="http://schemas.openxmlformats.org/officeDocument/2006/relationships" xmlns:m="http://schemas.openxmlformats.org/officeDocument/2006/math" xmlns:v="urn:schemas-microsoft-com:vml" xmlns:wp14="http://schemas.microsoft.com/office/word/2010/wordprocessingDrawing" xmlns:wp="http://schemas.openxmlformats.org/drawingml/2006/wordprocessingDrawing" xmlns:w10="urn:schemas-microsoft-com:office:word" xmlns:w="http://schemas.openxmlformats.org/wordprocessingml/2006/main" xmlns:w14="http://schemas.microsoft.com/office/word/2010/wordml" xmlns:w15="http://schemas.microsoft.com/office/word/2012/wordml" xmlns:w16cex="http://schemas.microsoft.com/office/word/2018/wordml/cex" xmlns:w16cid="http://schemas.microsoft.com/office/word/2016/wordml/cid" xmlns:w16="http://schemas.microsoft.com/office/word/2018/wordml" xmlns:w16se="http://schemas.microsoft.com/office/word/2015/wordml/symex" xmlns:wpg="http://schemas.microsoft.com/office/word/2010/wordprocessingGroup" xmlns:wpi="http://schemas.microsoft.com/office/word/2010/wordprocessingInk" xmlns:wne="http://schemas.microsoft.com/office/word/2006/wordml" xmlns:wps="http://schemas.microsoft.com/office/word/2010/wordprocessingShape" mc:Ignorable="w14 w15 w16se w16cid w16 w16cex wp14">
+  <w:endnote w:type="separator" w:id="-1">
+    <w:p>
+      <w:pPr>
+        <w:spacing w:after="0" w:line="240" w:lineRule="auto"/>
+      </w:pPr>
+      <w:r>
+        <w:separator/>
+      </w:r>
+    </w:p>
+  </w:endnote>
+  <w:endnote w:type="continuationSeparator" w:id="0">
+    <w:p>
+      <w:pPr>
+        <w:spacing w:after="0" w:line="240" w:lineRule="auto"/>
+      </w:pPr>
+      <w:r>
+        <w:continuationSeparator/>
+      </w:r>
+    </w:p>
+  </w:endnote>
+</w:endnotes>
 </file>
 
 <file path=word/footer1.xml><?xml version="1.0" encoding="utf-8"?>
@@ -310,6 +391,31 @@
     </w:sdtContent>
   </w:sdt>
 </w:ftr>
+</file>
+
+<file path=word/footnotes.xml><?xml version="1.0" encoding="utf-8"?>
+<w:footnotes xmlns:wpc="http://schemas.microsoft.com/office/word/2010/wordprocessingCanvas" xmlns:cx="http://schemas.microsoft.com/office/drawing/2014/chartex" xmlns:cx1="http://schemas.microsoft.com/office/drawing/2015/9/8/chartex" xmlns:cx2="http://schemas.microsoft.com/office/drawing/2015/10/21/chartex" xmlns:cx3="http://schemas.microsoft.com/office/drawing/2016/5/9/chartex" xmlns:cx4="http://schemas.microsoft.com/office/drawing/2016/5/10/chartex" xmlns:cx5="http://schemas.microsoft.com/office/drawing/2016/5/11/chartex" xmlns:cx6="http://schemas.microsoft.com/office/drawing/2016/5/12/chartex" xmlns:cx7="http://schemas.microsoft.com/office/drawing/2016/5/13/chartex" xmlns:cx8="http://schemas.microsoft.com/office/drawing/2016/5/14/chartex" xmlns:mc="http://schemas.openxmlformats.org/markup-compatibility/2006" xmlns:aink="http://schemas.microsoft.com/office/drawing/2016/ink" xmlns:am3d="http://schemas.microsoft.com/office/drawing/2017/model3d" xmlns:o="urn:schemas-microsoft-com:office:office" xmlns:r="http://schemas.openxmlformats.org/officeDocument/2006/relationships" xmlns:m="http://schemas.openxmlformats.org/officeDocument/2006/math" xmlns:v="urn:schemas-microsoft-com:vml" xmlns:wp14="http://schemas.microsoft.com/office/word/2010/wordprocessingDrawing" xmlns:wp="http://schemas.openxmlformats.org/drawingml/2006/wordprocessingDrawing" xmlns:w10="urn:schemas-microsoft-com:office:word" xmlns:w="http://schemas.openxmlformats.org/wordprocessingml/2006/main" xmlns:w14="http://schemas.microsoft.com/office/word/2010/wordml" xmlns:w15="http://schemas.microsoft.com/office/word/2012/wordml" xmlns:w16cex="http://schemas.microsoft.com/office/word/2018/wordml/cex" xmlns:w16cid="http://schemas.microsoft.com/office/word/2016/wordml/cid" xmlns:w16="http://schemas.microsoft.com/office/word/2018/wordml" xmlns:w16se="http://schemas.microsoft.com/office/word/2015/wordml/symex" xmlns:wpg="http://schemas.microsoft.com/office/word/2010/wordprocessingGroup" xmlns:wpi="http://schemas.microsoft.com/office/word/2010/wordprocessingInk" xmlns:wne="http://schemas.microsoft.com/office/word/2006/wordml" xmlns:wps="http://schemas.microsoft.com/office/word/2010/wordprocessingShape" mc:Ignorable="w14 w15 w16se w16cid w16 w16cex wp14">
+  <w:footnote w:type="separator" w:id="-1">
+    <w:p>
+      <w:pPr>
+        <w:spacing w:after="0" w:line="240" w:lineRule="auto"/>
+      </w:pPr>
+      <w:r>
+        <w:separator/>
+      </w:r>
+    </w:p>
+  </w:footnote>
+  <w:footnote w:type="continuationSeparator" w:id="0">
+    <w:p>
+      <w:pPr>
+        <w:spacing w:after="0" w:line="240" w:lineRule="auto"/>
+      </w:pPr>
+      <w:r>
+        <w:continuationSeparator/>
+      </w:r>
+    </w:p>
+  </w:footnote>
+</w:footnotes>
 </file>
 
 <file path=word/numbering.xml><?xml version="1.0" encoding="utf-8"?>

</xml_diff>